<commit_message>
add detail to literature review
</commit_message>
<xml_diff>
--- a/Literature Review/Literature Review.docx
+++ b/Literature Review/Literature Review.docx
@@ -5,60 +5,98 @@
     <w:p>
       <w:pPr>
         <w:pStyle w:val="Heading1"/>
+        <w:jc w:val="both"/>
       </w:pPr>
       <w:r>
         <w:t>What is a Word Embedding</w:t>
       </w:r>
     </w:p>
     <w:p>
-      <w:r>
-        <w:t xml:space="preserve">A word embedding is a numeric </w:t>
-      </w:r>
-      <w:r>
-        <w:t>array</w:t>
-      </w:r>
-      <w:r>
-        <w:t xml:space="preserve"> representation of an arbitrary collection of words. This representation is </w:t>
-      </w:r>
-      <w:r>
-        <w:t>can then be used</w:t>
-      </w:r>
-      <w:r>
-        <w:t xml:space="preserve"> by downstream machine learning models, whose inputs are typically numeric and of a fixed size.</w:t>
-      </w:r>
-    </w:p>
-    <w:p>
-      <w:pPr>
-        <w:pStyle w:val="Heading1"/>
-      </w:pPr>
-      <w:r>
-        <w:t>Different Types of Word Embeddings</w:t>
-      </w:r>
-    </w:p>
-    <w:p>
-      <w:r>
-        <w:t>Generated in an unsupervised fashion by feeding a model a large quantity of text input and allowing it to create a reusable mapping function</w:t>
+      <w:pPr>
+        <w:jc w:val="both"/>
+      </w:pPr>
+      <w:r>
+        <w:t xml:space="preserve">Vector representations of words, or word embeddings, are a powerful tool in natural language processing. </w:t>
+      </w:r>
+      <w:r>
+        <w:t>Essentially a multi-dimensional numeric representation of a word which, o</w:t>
+      </w:r>
+      <w:r>
+        <w:t>nce generated, encapsulate</w:t>
+      </w:r>
+      <w:r>
+        <w:t>s</w:t>
+      </w:r>
+      <w:r>
+        <w:t xml:space="preserve"> a trained model</w:t>
+      </w:r>
+      <w:r>
+        <w:t>’</w:t>
+      </w:r>
+      <w:r>
+        <w:t xml:space="preserve">s entire understanding of a word in a machine-readable format, meaning they can easily be used as input into downstream models for more specific </w:t>
+      </w:r>
+      <w:r>
+        <w:t xml:space="preserve">tasks such as </w:t>
+      </w:r>
+      <w:r>
+        <w:t>classificatio</w:t>
+      </w:r>
+      <w:r>
+        <w:t>n or sentiment analysis</w:t>
+      </w:r>
+      <w:r>
+        <w:t xml:space="preserve">. </w:t>
+      </w:r>
+      <w:r>
+        <w:t xml:space="preserve"> </w:t>
       </w:r>
     </w:p>
     <w:p>
       <w:pPr>
         <w:pStyle w:val="Heading2"/>
+        <w:jc w:val="both"/>
       </w:pPr>
       <w:r>
         <w:t>Word2Vec</w:t>
       </w:r>
     </w:p>
     <w:p>
-      <w:r>
-        <w:t xml:space="preserve">In [2], </w:t>
-      </w:r>
-      <w:proofErr w:type="spellStart"/>
-      <w:r>
-        <w:t>Mikolov</w:t>
-      </w:r>
-      <w:proofErr w:type="spellEnd"/>
-      <w:r>
-        <w:t xml:space="preserve"> et al. propose two model architectures for producing continuous vector representations of words from a corpus of </w:t>
+      <w:pPr>
+        <w:jc w:val="both"/>
+      </w:pPr>
+      <w:r>
+        <w:t>In</w:t>
+      </w:r>
+      <w:r>
+        <w:t xml:space="preserve"> 2013</w:t>
+      </w:r>
+      <w:r>
+        <w:t xml:space="preserve"> Mikolov et al.</w:t>
+      </w:r>
+      <w:r>
+        <w:t xml:space="preserve"> [2]</w:t>
+      </w:r>
+      <w:r>
+        <w:t xml:space="preserve"> propose</w:t>
+      </w:r>
+      <w:r>
+        <w:t>d</w:t>
+      </w:r>
+      <w:r>
+        <w:t xml:space="preserve"> two model architectures for producing </w:t>
+      </w:r>
+      <w:r>
+        <w:t>word embeddings</w:t>
+      </w:r>
+      <w:r>
+        <w:t xml:space="preserve"> </w:t>
+      </w:r>
+      <w:r>
+        <w:t xml:space="preserve">in an unsupervised fashion </w:t>
+      </w:r>
+      <w:r>
+        <w:t xml:space="preserve">from a corpus of </w:t>
       </w:r>
       <w:r>
         <w:t>text</w:t>
@@ -70,12 +108,30 @@
         <w:t xml:space="preserve">These models </w:t>
       </w:r>
       <w:r>
-        <w:t>are simpler than the existing NN and RNN based language models of the time and achieved a far lower computational complexity without sacrificing performance.</w:t>
-      </w:r>
-    </w:p>
-    <w:p>
-      <w:r>
-        <w:t>Interestingly, the generated word vectors contain latent information about the relationships between words. Th</w:t>
+        <w:t>were</w:t>
+      </w:r>
+      <w:r>
+        <w:t xml:space="preserve"> simpler than existing NN and RNN based language models and achieved a far lower computational complexity without sacrificing performance.</w:t>
+      </w:r>
+    </w:p>
+    <w:p>
+      <w:pPr>
+        <w:jc w:val="both"/>
+      </w:pPr>
+      <w:r>
+        <w:t xml:space="preserve">Interestingly, the generated word vectors </w:t>
+      </w:r>
+      <w:r>
+        <w:t xml:space="preserve">also </w:t>
+      </w:r>
+      <w:r>
+        <w:t>contain</w:t>
+      </w:r>
+      <w:r>
+        <w:t>ed</w:t>
+      </w:r>
+      <w:r>
+        <w:t xml:space="preserve"> latent information about the relationships between words. Th</w:t>
       </w:r>
       <w:r>
         <w:t>is</w:t>
@@ -87,7 +143,34 @@
         <w:t>generate vectors which aim to maximise this property</w:t>
       </w:r>
       <w:r>
-        <w:t>. The relationships manifest as linear regularities between word vectors and can be explored by simple vector arithmetic. The classic example being vector(King) – vector(male) + vector(female) = vector(Queen)</w:t>
+        <w:t xml:space="preserve">. The relationships manifest as linear regularities between word vectors and can be explored by simple vector arithmetic. The classic example being </w:t>
+      </w:r>
+      <w:r>
+        <w:t>V</w:t>
+      </w:r>
+      <w:r>
+        <w:t xml:space="preserve">ector(King) – </w:t>
+      </w:r>
+      <w:r>
+        <w:t>V</w:t>
+      </w:r>
+      <w:r>
+        <w:t xml:space="preserve">ector(male) + </w:t>
+      </w:r>
+      <w:r>
+        <w:t>V</w:t>
+      </w:r>
+      <w:r>
+        <w:t xml:space="preserve">ector(female) = </w:t>
+      </w:r>
+      <w:r>
+        <w:t>V</w:t>
+      </w:r>
+      <w:r>
+        <w:t>ector(Queen)</w:t>
+      </w:r>
+      <w:r>
+        <w:t>.</w:t>
       </w:r>
     </w:p>
     <w:p>
@@ -151,6 +234,9 @@
       </w:r>
     </w:p>
     <w:p>
+      <w:pPr>
+        <w:jc w:val="both"/>
+      </w:pPr>
       <w:r>
         <w:t>The first architecture, Continuous Bag of Words</w:t>
       </w:r>
@@ -159,6 +245,9 @@
       </w:r>
     </w:p>
     <w:p>
+      <w:pPr>
+        <w:jc w:val="both"/>
+      </w:pPr>
       <w:r>
         <w:t>Word2Vec is essentially a shallow feedforward model, this improves training time, but also limits</w:t>
       </w:r>
@@ -187,10 +276,21 @@
         <w:t xml:space="preserve"> different meanings in different sentences</w:t>
       </w:r>
       <w:r>
-        <w:t xml:space="preserve">. </w:t>
+        <w:t xml:space="preserve"> </w:t>
       </w:r>
       <w:r>
         <w:t>[7]</w:t>
+      </w:r>
+      <w:r>
+        <w:t>.</w:t>
+      </w:r>
+    </w:p>
+    <w:p>
+      <w:pPr>
+        <w:jc w:val="both"/>
+      </w:pPr>
+      <w:r>
+        <w:t>The resulting word embeddings are available to NLP practitioners as static downloadable dictionaries that can be used as input features in other models. This makes them very convenient to use.</w:t>
       </w:r>
     </w:p>
     <w:p>
@@ -200,6 +300,7 @@
           <w:ilvl w:val="0"/>
           <w:numId w:val="3"/>
         </w:numPr>
+        <w:jc w:val="both"/>
       </w:pPr>
       <w:r>
         <w:t xml:space="preserve"> </w:t>
@@ -224,6 +325,7 @@
           <w:ilvl w:val="1"/>
           <w:numId w:val="3"/>
         </w:numPr>
+        <w:jc w:val="both"/>
       </w:pPr>
       <w:r>
         <w:t>Order of context words does not influence vector prediction</w:t>
@@ -236,6 +338,7 @@
           <w:ilvl w:val="0"/>
           <w:numId w:val="3"/>
         </w:numPr>
+        <w:jc w:val="both"/>
       </w:pPr>
       <w:r>
         <w:t>Model Architectures</w:t>
@@ -248,6 +351,7 @@
           <w:ilvl w:val="1"/>
           <w:numId w:val="3"/>
         </w:numPr>
+        <w:jc w:val="both"/>
       </w:pPr>
       <w:r>
         <w:t>Continuous Bag of Words (CBOW)</w:t>
@@ -260,6 +364,7 @@
           <w:ilvl w:val="1"/>
           <w:numId w:val="3"/>
         </w:numPr>
+        <w:jc w:val="both"/>
       </w:pPr>
       <w:r>
         <w:t>Continuous Skip-Gram (skip grams)</w:t>
@@ -272,6 +377,7 @@
           <w:ilvl w:val="2"/>
           <w:numId w:val="3"/>
         </w:numPr>
+        <w:jc w:val="both"/>
       </w:pPr>
       <w:r>
         <w:t>Uses current word to predict surrounding words</w:t>
@@ -284,6 +390,7 @@
           <w:ilvl w:val="2"/>
           <w:numId w:val="3"/>
         </w:numPr>
+        <w:jc w:val="both"/>
       </w:pPr>
       <w:r>
         <w:t>Weighs nearby words more heavily than distant words</w:t>
@@ -296,6 +403,7 @@
           <w:ilvl w:val="2"/>
           <w:numId w:val="3"/>
         </w:numPr>
+        <w:jc w:val="both"/>
       </w:pPr>
       <w:r>
         <w:t>Slower but better job on infrequent words</w:t>
@@ -304,21 +412,45 @@
     <w:p>
       <w:pPr>
         <w:pStyle w:val="Heading2"/>
-      </w:pPr>
-      <w:proofErr w:type="spellStart"/>
+        <w:jc w:val="both"/>
+      </w:pPr>
       <w:r>
         <w:t>ELMo</w:t>
       </w:r>
-      <w:proofErr w:type="spellEnd"/>
-    </w:p>
-    <w:p>
-      <w:proofErr w:type="spellStart"/>
+    </w:p>
+    <w:p>
+      <w:pPr>
+        <w:jc w:val="both"/>
+      </w:pPr>
+      <w:r>
+        <w:t xml:space="preserve">In 2018 </w:t>
+      </w:r>
+      <w:r>
+        <w:t>Peters et al</w:t>
+      </w:r>
+      <w:r>
+        <w:t xml:space="preserve"> introduced </w:t>
+      </w:r>
       <w:r>
         <w:t>ELMo</w:t>
       </w:r>
-      <w:proofErr w:type="spellEnd"/>
-      <w:r>
-        <w:t xml:space="preserve"> stands for Embeddings from Language Models and was introduced in the paper Deep Contextualised Word Representations [5]. In it Peters et al propose to capture not only the semantic relationships between words</w:t>
+      <w:r>
+        <w:t>, which</w:t>
+      </w:r>
+      <w:r>
+        <w:t xml:space="preserve"> stands for Embeddings from Language Models </w:t>
+      </w:r>
+      <w:r>
+        <w:t xml:space="preserve">[5]. With this model, </w:t>
+      </w:r>
+      <w:r>
+        <w:t>Peters et al propose</w:t>
+      </w:r>
+      <w:r>
+        <w:t>d</w:t>
+      </w:r>
+      <w:r>
+        <w:t xml:space="preserve"> to capture not only the relationships between words</w:t>
       </w:r>
       <w:r>
         <w:t xml:space="preserve"> (</w:t>
@@ -358,6 +490,9 @@
       </w:r>
     </w:p>
     <w:p>
+      <w:pPr>
+        <w:jc w:val="both"/>
+      </w:pPr>
       <w:r>
         <w:lastRenderedPageBreak/>
         <w:t xml:space="preserve">They achieve this by using stacked </w:t>
@@ -369,22 +504,97 @@
         <w:t>.</w:t>
       </w:r>
       <w:r>
-        <w:t xml:space="preserve"> or long short term memory are used in neural networks to retain information about previously passed in data in their hidden state [reference]</w:t>
-      </w:r>
-      <w:r>
-        <w:t>. In the case of language modelling trying to predict a missing word, this means that the model will have knowledge about the entire sentence up to that word from which to make a prediction. A bi-directional LSTM allows inputs to run in both directions, providing richer context for prediction</w:t>
-      </w:r>
-    </w:p>
-    <w:p>
+        <w:t xml:space="preserve"> </w:t>
+      </w:r>
+      <w:r>
+        <w:t>L</w:t>
+      </w:r>
+      <w:r>
+        <w:t xml:space="preserve">ong </w:t>
+      </w:r>
+      <w:r>
+        <w:t>S</w:t>
+      </w:r>
+      <w:r>
+        <w:t xml:space="preserve">hort </w:t>
+      </w:r>
+      <w:r>
+        <w:t>T</w:t>
+      </w:r>
+      <w:r>
+        <w:t xml:space="preserve">erm </w:t>
+      </w:r>
+      <w:r>
+        <w:t>M</w:t>
+      </w:r>
+      <w:r>
+        <w:t>emory</w:t>
+      </w:r>
+      <w:r>
+        <w:t xml:space="preserve"> nodes are </w:t>
+      </w:r>
+      <w:r>
+        <w:t>used in neural networks to</w:t>
+      </w:r>
+      <w:r>
+        <w:t xml:space="preserve"> boost</w:t>
+      </w:r>
+      <w:r>
+        <w:t xml:space="preserve"> ret</w:t>
+      </w:r>
+      <w:r>
+        <w:t xml:space="preserve">ention of </w:t>
+      </w:r>
+      <w:r>
+        <w:t>information</w:t>
+      </w:r>
+      <w:r>
+        <w:t xml:space="preserve"> over longer input sequences. They achieve this by maintaining a hidden state, which is activated and added to their output by a logic gate [reference]</w:t>
+      </w:r>
+      <w:r>
+        <w:t xml:space="preserve">. </w:t>
+      </w:r>
+      <w:r>
+        <w:t xml:space="preserve">In the case of </w:t>
+      </w:r>
+      <w:r>
+        <w:t xml:space="preserve">a </w:t>
+      </w:r>
+      <w:r>
+        <w:t xml:space="preserve">language model trying to predict </w:t>
+      </w:r>
+      <w:r>
+        <w:t xml:space="preserve">the next </w:t>
+      </w:r>
+      <w:r>
+        <w:t>word, the model will have</w:t>
+      </w:r>
+      <w:r>
+        <w:t xml:space="preserve"> better</w:t>
+      </w:r>
+      <w:r>
+        <w:t xml:space="preserve"> knowledge about the entire sentence up to that </w:t>
+      </w:r>
+      <w:r>
+        <w:t>point and will make a better prediction</w:t>
+      </w:r>
+      <w:r>
+        <w:t xml:space="preserve"> </w:t>
+      </w:r>
+    </w:p>
+    <w:p>
+      <w:pPr>
+        <w:jc w:val="center"/>
+      </w:pPr>
       <w:r>
         <w:rPr>
           <w:noProof/>
         </w:rPr>
         <w:drawing>
-          <wp:inline distT="0" distB="0" distL="0" distR="0" wp14:anchorId="5265DCC8" wp14:editId="66E8F55E">
-            <wp:extent cx="6645910" cy="3519170"/>
-            <wp:effectExtent l="0" t="0" r="2540" b="5080"/>
-            <wp:docPr id="3" name="Picture 3" descr="Deep Dive into Bidirectional LSTM (i2tutorials)"/>
+          <wp:inline distT="0" distB="0" distL="0" distR="0" wp14:anchorId="5E07F761" wp14:editId="6784B72F">
+            <wp:extent cx="5408762" cy="2444434"/>
+            <wp:effectExtent l="0" t="0" r="1905" b="0"/>
+            <wp:docPr id="5" name="Picture 5"/>
             <wp:cNvGraphicFramePr>
               <a:graphicFrameLocks xmlns:a="http://schemas.openxmlformats.org/drawingml/2006/main" noChangeAspect="1"/>
             </wp:cNvGraphicFramePr>
@@ -392,36 +602,23 @@
               <a:graphicData uri="http://schemas.openxmlformats.org/drawingml/2006/picture">
                 <pic:pic xmlns:pic="http://schemas.openxmlformats.org/drawingml/2006/picture">
                   <pic:nvPicPr>
-                    <pic:cNvPr id="0" name="Picture 1" descr="Deep Dive into Bidirectional LSTM (i2tutorials)"/>
-                    <pic:cNvPicPr>
-                      <a:picLocks noChangeAspect="1" noChangeArrowheads="1"/>
-                    </pic:cNvPicPr>
+                    <pic:cNvPr id="1" name=""/>
+                    <pic:cNvPicPr/>
                   </pic:nvPicPr>
                   <pic:blipFill>
-                    <a:blip r:embed="rId6">
-                      <a:extLst>
-                        <a:ext uri="{28A0092B-C50C-407E-A947-70E740481C1C}">
-                          <a14:useLocalDpi xmlns:a14="http://schemas.microsoft.com/office/drawing/2010/main" val="0"/>
-                        </a:ext>
-                      </a:extLst>
-                    </a:blip>
-                    <a:srcRect/>
+                    <a:blip r:embed="rId6"/>
                     <a:stretch>
                       <a:fillRect/>
                     </a:stretch>
                   </pic:blipFill>
-                  <pic:spPr bwMode="auto">
+                  <pic:spPr>
                     <a:xfrm>
                       <a:off x="0" y="0"/>
-                      <a:ext cx="6645910" cy="3519170"/>
+                      <a:ext cx="5440215" cy="2458649"/>
                     </a:xfrm>
                     <a:prstGeom prst="rect">
                       <a:avLst/>
                     </a:prstGeom>
-                    <a:noFill/>
-                    <a:ln>
-                      <a:noFill/>
-                    </a:ln>
                   </pic:spPr>
                 </pic:pic>
               </a:graphicData>
@@ -433,6 +630,9 @@
     <w:p>
       <w:pPr>
         <w:jc w:val="center"/>
+        <w:rPr>
+          <w:rStyle w:val="Hyperlink"/>
+        </w:rPr>
       </w:pPr>
       <w:hyperlink r:id="rId7" w:history="1">
         <w:r>
@@ -442,127 +642,223 @@
           <w:t>https://www.i2tutorials.com/technology/deep-dive-into-bidirectional-lstm/</w:t>
         </w:r>
       </w:hyperlink>
-      <w:bookmarkStart w:id="0" w:name="_GoBack"/>
-      <w:bookmarkEnd w:id="0"/>
-    </w:p>
-    <w:p>
-      <w:r>
-        <w:t>LST</w:t>
-      </w:r>
-      <w:r>
-        <w:t>M (Long short-term memory) layers are added to models</w:t>
-      </w:r>
-    </w:p>
-    <w:p>
-      <w:pPr>
-        <w:pStyle w:val="ListParagraph"/>
-        <w:numPr>
-          <w:ilvl w:val="0"/>
-          <w:numId w:val="1"/>
-        </w:numPr>
-      </w:pPr>
-      <w:r>
-        <w:t>Developed to address problem of Polysemy – one word having multiple meanings based on context</w:t>
-      </w:r>
-    </w:p>
-    <w:p>
-      <w:pPr>
-        <w:pStyle w:val="ListParagraph"/>
-        <w:numPr>
-          <w:ilvl w:val="0"/>
-          <w:numId w:val="1"/>
-        </w:numPr>
-      </w:pPr>
-      <w:r>
-        <w:t>Takes account of position of word in sentence</w:t>
-      </w:r>
-    </w:p>
-    <w:p>
-      <w:pPr>
-        <w:pStyle w:val="ListParagraph"/>
-        <w:numPr>
-          <w:ilvl w:val="0"/>
-          <w:numId w:val="1"/>
-        </w:numPr>
-      </w:pPr>
-      <w:r>
-        <w:t xml:space="preserve">One of the first to use: </w:t>
+    </w:p>
+    <w:p>
+      <w:pPr>
+        <w:jc w:val="both"/>
+      </w:pPr>
+      <w:r>
+        <w:t xml:space="preserve">ELMo uses </w:t>
+      </w:r>
+      <w:r>
+        <w:t xml:space="preserve">a pair of </w:t>
+      </w:r>
+      <w:r>
+        <w:t>stacked LSTM layers</w:t>
+      </w:r>
+      <w:r>
+        <w:t xml:space="preserve"> going in different directions to achieve a measure of bi</w:t>
+      </w:r>
+      <w:r>
+        <w:t>-</w:t>
+      </w:r>
+      <w:r>
+        <w:t>directionality</w:t>
+      </w:r>
+      <w:r>
+        <w:t xml:space="preserve"> </w:t>
+      </w:r>
+      <w:r>
+        <w:t>and</w:t>
+      </w:r>
+      <w:r>
+        <w:t xml:space="preserve"> capture the context of a word</w:t>
+      </w:r>
+      <w:r>
+        <w:t xml:space="preserve"> with</w:t>
+      </w:r>
+      <w:r>
+        <w:t>in a specific sentence. The table below clearly illustrates why this is an important step:</w:t>
+      </w:r>
+    </w:p>
+    <w:p>
+      <w:pPr>
+        <w:jc w:val="center"/>
+      </w:pPr>
+      <w:r>
+        <w:rPr>
+          <w:noProof/>
+        </w:rPr>
+        <w:drawing>
+          <wp:inline distT="0" distB="0" distL="0" distR="0" wp14:anchorId="3FF556E8" wp14:editId="487E0BB8">
+            <wp:extent cx="5865962" cy="1815867"/>
+            <wp:effectExtent l="0" t="0" r="1905" b="0"/>
+            <wp:docPr id="4" name="Picture 4"/>
+            <wp:cNvGraphicFramePr>
+              <a:graphicFrameLocks xmlns:a="http://schemas.openxmlformats.org/drawingml/2006/main" noChangeAspect="1"/>
+            </wp:cNvGraphicFramePr>
+            <a:graphic xmlns:a="http://schemas.openxmlformats.org/drawingml/2006/main">
+              <a:graphicData uri="http://schemas.openxmlformats.org/drawingml/2006/picture">
+                <pic:pic xmlns:pic="http://schemas.openxmlformats.org/drawingml/2006/picture">
+                  <pic:nvPicPr>
+                    <pic:cNvPr id="1" name=""/>
+                    <pic:cNvPicPr/>
+                  </pic:nvPicPr>
+                  <pic:blipFill>
+                    <a:blip r:embed="rId8"/>
+                    <a:stretch>
+                      <a:fillRect/>
+                    </a:stretch>
+                  </pic:blipFill>
+                  <pic:spPr>
+                    <a:xfrm>
+                      <a:off x="0" y="0"/>
+                      <a:ext cx="5877930" cy="1819572"/>
+                    </a:xfrm>
+                    <a:prstGeom prst="rect">
+                      <a:avLst/>
+                    </a:prstGeom>
+                  </pic:spPr>
+                </pic:pic>
+              </a:graphicData>
+            </a:graphic>
+          </wp:inline>
+        </w:drawing>
+      </w:r>
+    </w:p>
+    <w:p>
+      <w:pPr>
+        <w:jc w:val="center"/>
+      </w:pPr>
+      <w:r>
+        <w:t>ELMo (or biLM) compared to GloVe (an earlier language model) [5]</w:t>
+      </w:r>
+    </w:p>
+    <w:p>
+      <w:pPr>
+        <w:jc w:val="both"/>
+      </w:pPr>
+      <w:r>
+        <w:t xml:space="preserve">Here we see that </w:t>
+      </w:r>
+      <w:r>
+        <w:t xml:space="preserve">the </w:t>
+      </w:r>
+      <w:r>
+        <w:t>previous language model</w:t>
+      </w:r>
+      <w:r>
+        <w:t xml:space="preserve"> </w:t>
+      </w:r>
+      <w:r>
+        <w:t xml:space="preserve">GloVe had no concept of the context of a word in a sentence – the word </w:t>
+      </w:r>
+      <w:r>
+        <w:t>‘</w:t>
+      </w:r>
+      <w:r>
+        <w:t>play</w:t>
+      </w:r>
+      <w:r>
+        <w:t>’</w:t>
+      </w:r>
+      <w:r>
+        <w:t xml:space="preserve"> had a single vector, whose nearest neighbours </w:t>
+      </w:r>
+      <w:r>
+        <w:t>were</w:t>
+      </w:r>
+      <w:r>
+        <w:t xml:space="preserve"> words</w:t>
+      </w:r>
+      <w:r>
+        <w:t xml:space="preserve"> with similar vectors</w:t>
+      </w:r>
+      <w:r>
+        <w:t>. ELMo (or biLM), on the other hand, must include surrounding words in the input and output as the meaning of the word ‘play’ can only really be determined by the sentence it’s used in. What’s more the two different meanings are clearly identified by the model.</w:t>
+      </w:r>
+    </w:p>
+    <w:p>
+      <w:pPr>
+        <w:jc w:val="both"/>
+      </w:pPr>
+      <w:r>
+        <w:t>Where word2vec embeddings are static and easily downloaded as a dictionary,</w:t>
+      </w:r>
+      <w:r>
+        <w:t xml:space="preserve"> ELMo comes as a pre-trained model</w:t>
+      </w:r>
+      <w:r>
+        <w:t>, which generates embeddings based on a full sentences.</w:t>
+      </w:r>
+      <w:r>
+        <w:t xml:space="preserve"> Users are expected to download the weights and use the model output as a feature in their own downstream models.</w:t>
+      </w:r>
+    </w:p>
+    <w:p>
+      <w:pPr>
+        <w:pStyle w:val="Heading2"/>
+        <w:jc w:val="both"/>
+      </w:pPr>
+      <w:r>
+        <w:t>BERT</w:t>
+      </w:r>
+    </w:p>
+    <w:p>
+      <w:pPr>
+        <w:jc w:val="both"/>
+      </w:pPr>
+      <w:r>
+        <w:t xml:space="preserve">BERT </w:t>
+      </w:r>
+      <w:r>
+        <w:t>(</w:t>
+      </w:r>
+      <w:r>
+        <w:t>Bi-directional Encoder Representations from Transformers</w:t>
+      </w:r>
+      <w:r>
+        <w:t>)</w:t>
+      </w:r>
+      <w:r>
+        <w:t xml:space="preserve"> improves on previous work by introducing the concept of</w:t>
       </w:r>
       <w:r>
         <w:rPr>
           <w:i/>
           <w:iCs/>
         </w:rPr>
-        <w:t>Pretraining + Fine Tuning = Transfer Learning</w:t>
-      </w:r>
-    </w:p>
-    <w:p>
-      <w:pPr>
-        <w:pStyle w:val="ListParagraph"/>
-        <w:numPr>
-          <w:ilvl w:val="0"/>
-          <w:numId w:val="1"/>
-        </w:numPr>
-      </w:pPr>
-      <w:r>
-        <w:t>LSTM Architecture</w:t>
-      </w:r>
-    </w:p>
-    <w:p>
-      <w:pPr>
-        <w:pStyle w:val="ListParagraph"/>
-        <w:numPr>
-          <w:ilvl w:val="0"/>
-          <w:numId w:val="1"/>
-        </w:numPr>
-      </w:pPr>
-      <w:r>
-        <w:t>Attention Mechanism</w:t>
-      </w:r>
-    </w:p>
-    <w:p>
-      <w:pPr>
-        <w:pStyle w:val="ListParagraph"/>
-        <w:numPr>
-          <w:ilvl w:val="0"/>
-          <w:numId w:val="1"/>
-        </w:numPr>
-      </w:pPr>
-      <w:r>
-        <w:t>Need to load and use the model for downstream processes, as this is what captures context</w:t>
-      </w:r>
-    </w:p>
-    <w:p>
-      <w:pPr>
-        <w:pStyle w:val="ListParagraph"/>
-        <w:numPr>
-          <w:ilvl w:val="0"/>
-          <w:numId w:val="1"/>
-        </w:numPr>
-      </w:pPr>
-      <w:r>
-        <w:t>Word based – takes words as input and outputs word embeddings</w:t>
-      </w:r>
-    </w:p>
-    <w:p>
-      <w:pPr>
-        <w:pStyle w:val="Heading2"/>
-      </w:pPr>
-      <w:r>
-        <w:t>BERT</w:t>
-      </w:r>
-    </w:p>
-    <w:p>
-      <w:r>
-        <w:t>BERT stands for Bi-directional Encoder Representations from Transformers. It improves on previous work where representations are built using trained transformers by introducing the concept of bi-directionality. This essentially allows the BERT model to incorporate context from both directions [3]</w:t>
-      </w:r>
-      <w:r>
-        <w:t>. Why is bi-directional context important? Here’s an image from [7] showing how the meaning of the word bank can be affected by context to the left or right of the word</w:t>
-      </w:r>
-    </w:p>
-    <w:p>
-      <w:pPr>
-        <w:jc w:val="center"/>
+        <w:t xml:space="preserve"> </w:t>
+      </w:r>
+      <w:r>
+        <w:rPr>
+          <w:i/>
+          <w:iCs/>
+        </w:rPr>
+        <w:t xml:space="preserve">deep </w:t>
+      </w:r>
+      <w:r>
+        <w:t xml:space="preserve">bi-directionality. </w:t>
+      </w:r>
+      <w:r>
+        <w:t xml:space="preserve">The model was introduced by Devlin et al [3] to address the fact that models up until that point where either uni-directional or only shallowly bi-directional (as per ELMo). </w:t>
+      </w:r>
+      <w:r>
+        <w:t xml:space="preserve">Deep bi-directionality </w:t>
+      </w:r>
+      <w:r>
+        <w:t xml:space="preserve">allows the BERT model to incorporate context from both directions </w:t>
+      </w:r>
+      <w:r>
+        <w:t>in its understanding of any given word</w:t>
+      </w:r>
+      <w:r>
+        <w:t>. Here’s an image from [7] showing how the meaning of the word bank can be affected by context to the left or right of the word</w:t>
+      </w:r>
+    </w:p>
+    <w:p>
+      <w:pPr>
+        <w:jc w:val="both"/>
         <w:rPr>
           <w:noProof/>
         </w:rPr>
@@ -592,7 +888,7 @@
                     <pic:cNvPicPr/>
                   </pic:nvPicPr>
                   <pic:blipFill rotWithShape="1">
-                    <a:blip r:embed="rId8"/>
+                    <a:blip r:embed="rId9"/>
                     <a:srcRect b="19500"/>
                     <a:stretch/>
                   </pic:blipFill>
@@ -625,51 +921,27 @@
         <w:jc w:val="center"/>
       </w:pPr>
       <w:r>
-        <w:lastRenderedPageBreak/>
         <w:t>BERT captures both the left and right context [7]</w:t>
       </w:r>
     </w:p>
     <w:p>
-      <w:r>
-        <w:t xml:space="preserve">BERT Models </w:t>
-      </w:r>
-      <w:r>
-        <w:t xml:space="preserve">achieves bi-directionality by unsupervised pre-training using two different approaches. First it </w:t>
-      </w:r>
-      <w:r>
-        <w:t>randomly mask</w:t>
-      </w:r>
-      <w:r>
-        <w:t>s</w:t>
-      </w:r>
-      <w:r>
-        <w:t xml:space="preserve"> 15% of the words and task</w:t>
-      </w:r>
-      <w:r>
-        <w:t>s</w:t>
-      </w:r>
-      <w:r>
-        <w:t xml:space="preserve"> the model to predict the hidden words based on context.</w:t>
-      </w:r>
-      <w:r>
-        <w:t xml:space="preserve"> Second it trains the model to predict the next sentence.</w:t>
-      </w:r>
-    </w:p>
-    <w:p>
-      <w:r>
-        <w:t>Following t</w:t>
-      </w:r>
-      <w:r>
-        <w:t>he pre-training phase the model</w:t>
-      </w:r>
-      <w:r>
-        <w:t xml:space="preserve"> will be fine-tuned for a specific </w:t>
-      </w:r>
-      <w:r>
-        <w:t>by taking the pre-trained model and applying further training, this time supervised, with task specific data and labels.</w:t>
-      </w:r>
-      <w:r>
-        <w:t xml:space="preserve"> </w:t>
+      <w:pPr>
+        <w:jc w:val="both"/>
+      </w:pPr>
+      <w:r>
+        <w:t xml:space="preserve">The </w:t>
+      </w:r>
+      <w:r>
+        <w:t xml:space="preserve">BERT </w:t>
+      </w:r>
+      <w:r>
+        <w:t>m</w:t>
+      </w:r>
+      <w:r>
+        <w:t xml:space="preserve">odel </w:t>
+      </w:r>
+      <w:r>
+        <w:t xml:space="preserve">achieves bi-directionality by unsupervised pre-training using two different approaches. </w:t>
       </w:r>
     </w:p>
     <w:p>
@@ -677,11 +949,33 @@
         <w:pStyle w:val="ListParagraph"/>
         <w:numPr>
           <w:ilvl w:val="0"/>
-          <w:numId w:val="2"/>
+          <w:numId w:val="6"/>
         </w:numPr>
-      </w:pPr>
-      <w:r>
-        <w:t>Context aware</w:t>
+        <w:jc w:val="both"/>
+      </w:pPr>
+      <w:r>
+        <w:t>I</w:t>
+      </w:r>
+      <w:r>
+        <w:t xml:space="preserve">t </w:t>
+      </w:r>
+      <w:r>
+        <w:t>randomly mask</w:t>
+      </w:r>
+      <w:r>
+        <w:t>s</w:t>
+      </w:r>
+      <w:r>
+        <w:t xml:space="preserve"> 15% of the words and </w:t>
+      </w:r>
+      <w:r>
+        <w:t>trains</w:t>
+      </w:r>
+      <w:r>
+        <w:t xml:space="preserve"> the model to predict the hidden words based on </w:t>
+      </w:r>
+      <w:r>
+        <w:t>the other words in the sentence. This builds knowledge of word context within a sentence</w:t>
       </w:r>
     </w:p>
     <w:p>
@@ -689,93 +983,71 @@
         <w:pStyle w:val="ListParagraph"/>
         <w:numPr>
           <w:ilvl w:val="0"/>
-          <w:numId w:val="2"/>
+          <w:numId w:val="6"/>
         </w:numPr>
-      </w:pPr>
-      <w:r>
-        <w:t>Different layers generate different vectors</w:t>
-      </w:r>
-    </w:p>
-    <w:p>
-      <w:pPr>
-        <w:pStyle w:val="ListParagraph"/>
-        <w:numPr>
-          <w:ilvl w:val="0"/>
-          <w:numId w:val="2"/>
-        </w:numPr>
-      </w:pPr>
-      <w:r>
-        <w:t>Sequence model</w:t>
-      </w:r>
-    </w:p>
-    <w:p>
-      <w:pPr>
-        <w:pStyle w:val="ListParagraph"/>
-        <w:numPr>
-          <w:ilvl w:val="0"/>
-          <w:numId w:val="2"/>
-        </w:numPr>
-      </w:pPr>
-      <w:r>
-        <w:t>Need to load and use the model for downstream processes, as this is what captures context</w:t>
-      </w:r>
-    </w:p>
-    <w:p>
-      <w:pPr>
-        <w:pStyle w:val="ListParagraph"/>
-        <w:numPr>
-          <w:ilvl w:val="0"/>
-          <w:numId w:val="2"/>
-        </w:numPr>
-      </w:pPr>
-      <w:r>
-        <w:t xml:space="preserve">Represents words as </w:t>
-      </w:r>
-      <w:proofErr w:type="spellStart"/>
-      <w:r>
-        <w:t>subwords</w:t>
-      </w:r>
-      <w:proofErr w:type="spellEnd"/>
-      <w:r>
-        <w:t xml:space="preserve">, vocabulary is region of 30000 for millions of unique words. This is smaller than </w:t>
-      </w:r>
-      <w:proofErr w:type="spellStart"/>
-      <w:r>
-        <w:t>ELMo</w:t>
-      </w:r>
-      <w:proofErr w:type="spellEnd"/>
-      <w:r>
-        <w:t xml:space="preserve">. </w:t>
-      </w:r>
-    </w:p>
-    <w:p>
-      <w:pPr>
-        <w:pStyle w:val="ListParagraph"/>
-        <w:numPr>
-          <w:ilvl w:val="0"/>
-          <w:numId w:val="2"/>
-        </w:numPr>
-      </w:pPr>
-      <w:r>
-        <w:t>Balance between character based and word based representation</w:t>
-      </w:r>
-    </w:p>
-    <w:p>
-      <w:pPr>
-        <w:pStyle w:val="ListParagraph"/>
-        <w:numPr>
-          <w:ilvl w:val="0"/>
-          <w:numId w:val="2"/>
-        </w:numPr>
-      </w:pPr>
-      <w:r>
-        <w:t>Avoidance of Out of Vocabulary cases (other models suffer from this)</w:t>
-      </w:r>
-    </w:p>
-    <w:p/>
+        <w:jc w:val="both"/>
+      </w:pPr>
+      <w:r>
+        <w:t>I</w:t>
+      </w:r>
+      <w:r>
+        <w:t xml:space="preserve">t trains the model to predict </w:t>
+      </w:r>
+      <w:r>
+        <w:t>whether sentence pairs belong together or not. This trains the model to understand context which spans sentences, which might be especially important for question answering tasks.</w:t>
+      </w:r>
+    </w:p>
+    <w:p>
+      <w:pPr>
+        <w:jc w:val="both"/>
+      </w:pPr>
+      <w:r>
+        <w:t>The concepts behind BERT are conceptually simple yet have yielded excellent empirical results [3]</w:t>
+      </w:r>
+    </w:p>
+    <w:p>
+      <w:pPr>
+        <w:jc w:val="both"/>
+      </w:pPr>
+      <w:r>
+        <w:t xml:space="preserve">Similar to ELMo, BERT can be used as-is to generate features for downstream models. However due to its more generic neural </w:t>
+      </w:r>
+      <w:r>
+        <w:t xml:space="preserve">network </w:t>
+      </w:r>
+      <w:r>
+        <w:t xml:space="preserve">architecture, it is </w:t>
+      </w:r>
+      <w:r>
+        <w:t>also</w:t>
+      </w:r>
+      <w:r>
+        <w:t xml:space="preserve"> common to fine-tune BERT. </w:t>
+      </w:r>
+      <w:r>
+        <w:t xml:space="preserve">This is </w:t>
+      </w:r>
+      <w:r>
+        <w:t xml:space="preserve">where the entire model is retrained for a </w:t>
+      </w:r>
+      <w:r>
+        <w:t>small number of</w:t>
+      </w:r>
+      <w:r>
+        <w:t xml:space="preserve"> iterations, thus allowing the weights to change slightly to better fit the task at hand.</w:t>
+      </w:r>
+      <w:bookmarkStart w:id="0" w:name="_GoBack"/>
+      <w:bookmarkEnd w:id="0"/>
+    </w:p>
+    <w:p>
+      <w:pPr>
+        <w:jc w:val="both"/>
+      </w:pPr>
+    </w:p>
     <w:p>
       <w:pPr>
         <w:pStyle w:val="Heading2"/>
+        <w:jc w:val="both"/>
       </w:pPr>
       <w:r>
         <w:t>Summary table</w:t>
@@ -812,6 +1084,9 @@
             <w:vAlign w:val="bottom"/>
           </w:tcPr>
           <w:p>
+            <w:pPr>
+              <w:jc w:val="both"/>
+            </w:pPr>
             <w:r>
               <w:t>Model</w:t>
             </w:r>
@@ -829,6 +1104,9 @@
             <w:vAlign w:val="bottom"/>
           </w:tcPr>
           <w:p>
+            <w:pPr>
+              <w:jc w:val="both"/>
+            </w:pPr>
             <w:r>
               <w:t>Context Aware</w:t>
             </w:r>
@@ -846,6 +1124,9 @@
             <w:vAlign w:val="bottom"/>
           </w:tcPr>
           <w:p>
+            <w:pPr>
+              <w:jc w:val="both"/>
+            </w:pPr>
             <w:r>
               <w:t>Order Aware</w:t>
             </w:r>
@@ -863,6 +1144,9 @@
             <w:vAlign w:val="bottom"/>
           </w:tcPr>
           <w:p>
+            <w:pPr>
+              <w:jc w:val="both"/>
+            </w:pPr>
             <w:r>
               <w:t>Trained Model Required</w:t>
             </w:r>
@@ -880,6 +1164,9 @@
             <w:vAlign w:val="bottom"/>
           </w:tcPr>
           <w:p>
+            <w:pPr>
+              <w:jc w:val="both"/>
+            </w:pPr>
             <w:r>
               <w:t>Representations</w:t>
             </w:r>
@@ -896,7 +1183,11 @@
             </w:tcBorders>
             <w:vAlign w:val="bottom"/>
           </w:tcPr>
-          <w:p/>
+          <w:p>
+            <w:pPr>
+              <w:jc w:val="both"/>
+            </w:pPr>
+          </w:p>
         </w:tc>
         <w:tc>
           <w:tcPr>
@@ -909,7 +1200,11 @@
             </w:tcBorders>
             <w:vAlign w:val="bottom"/>
           </w:tcPr>
-          <w:p/>
+          <w:p>
+            <w:pPr>
+              <w:jc w:val="both"/>
+            </w:pPr>
+          </w:p>
         </w:tc>
       </w:tr>
       <w:tr>
@@ -921,6 +1216,9 @@
             </w:tcBorders>
           </w:tcPr>
           <w:p>
+            <w:pPr>
+              <w:jc w:val="both"/>
+            </w:pPr>
             <w:r>
               <w:t>Word2Vec</w:t>
             </w:r>
@@ -934,6 +1232,9 @@
             </w:tcBorders>
           </w:tcPr>
           <w:p>
+            <w:pPr>
+              <w:jc w:val="both"/>
+            </w:pPr>
             <w:r>
               <w:t>No</w:t>
             </w:r>
@@ -947,6 +1248,9 @@
             </w:tcBorders>
           </w:tcPr>
           <w:p>
+            <w:pPr>
+              <w:jc w:val="both"/>
+            </w:pPr>
             <w:r>
               <w:t>No</w:t>
             </w:r>
@@ -960,6 +1264,9 @@
             </w:tcBorders>
           </w:tcPr>
           <w:p>
+            <w:pPr>
+              <w:jc w:val="both"/>
+            </w:pPr>
             <w:r>
               <w:t>No</w:t>
             </w:r>
@@ -973,6 +1280,9 @@
             </w:tcBorders>
           </w:tcPr>
           <w:p>
+            <w:pPr>
+              <w:jc w:val="both"/>
+            </w:pPr>
             <w:r>
               <w:t>Words</w:t>
             </w:r>
@@ -985,7 +1295,11 @@
               <w:top w:val="single" w:sz="4" w:space="0" w:color="auto"/>
             </w:tcBorders>
           </w:tcPr>
-          <w:p/>
+          <w:p>
+            <w:pPr>
+              <w:jc w:val="both"/>
+            </w:pPr>
+          </w:p>
         </w:tc>
         <w:tc>
           <w:tcPr>
@@ -994,7 +1308,11 @@
               <w:top w:val="single" w:sz="4" w:space="0" w:color="auto"/>
             </w:tcBorders>
           </w:tcPr>
-          <w:p/>
+          <w:p>
+            <w:pPr>
+              <w:jc w:val="both"/>
+            </w:pPr>
+          </w:p>
         </w:tc>
       </w:tr>
       <w:tr>
@@ -1003,11 +1321,12 @@
             <w:tcW w:w="1681" w:type="dxa"/>
           </w:tcPr>
           <w:p>
-            <w:proofErr w:type="spellStart"/>
+            <w:pPr>
+              <w:jc w:val="both"/>
+            </w:pPr>
             <w:r>
               <w:t>ELMo</w:t>
             </w:r>
-            <w:proofErr w:type="spellEnd"/>
           </w:p>
         </w:tc>
         <w:tc>
@@ -1015,6 +1334,9 @@
             <w:tcW w:w="1521" w:type="dxa"/>
           </w:tcPr>
           <w:p>
+            <w:pPr>
+              <w:jc w:val="both"/>
+            </w:pPr>
             <w:r>
               <w:t>Yes</w:t>
             </w:r>
@@ -1025,6 +1347,9 @@
             <w:tcW w:w="1550" w:type="dxa"/>
           </w:tcPr>
           <w:p>
+            <w:pPr>
+              <w:jc w:val="both"/>
+            </w:pPr>
             <w:r>
               <w:t>Uni-directional</w:t>
             </w:r>
@@ -1035,6 +1360,9 @@
             <w:tcW w:w="1497" w:type="dxa"/>
           </w:tcPr>
           <w:p>
+            <w:pPr>
+              <w:jc w:val="both"/>
+            </w:pPr>
             <w:r>
               <w:t>Yes</w:t>
             </w:r>
@@ -1045,6 +1373,9 @@
             <w:tcW w:w="1682" w:type="dxa"/>
           </w:tcPr>
           <w:p>
+            <w:pPr>
+              <w:jc w:val="both"/>
+            </w:pPr>
             <w:r>
               <w:t>Words</w:t>
             </w:r>
@@ -1054,13 +1385,21 @@
           <w:tcPr>
             <w:tcW w:w="1267" w:type="dxa"/>
           </w:tcPr>
-          <w:p/>
+          <w:p>
+            <w:pPr>
+              <w:jc w:val="both"/>
+            </w:pPr>
+          </w:p>
         </w:tc>
         <w:tc>
           <w:tcPr>
             <w:tcW w:w="1268" w:type="dxa"/>
           </w:tcPr>
-          <w:p/>
+          <w:p>
+            <w:pPr>
+              <w:jc w:val="both"/>
+            </w:pPr>
+          </w:p>
         </w:tc>
       </w:tr>
       <w:tr>
@@ -1069,6 +1408,9 @@
             <w:tcW w:w="1681" w:type="dxa"/>
           </w:tcPr>
           <w:p>
+            <w:pPr>
+              <w:jc w:val="both"/>
+            </w:pPr>
             <w:r>
               <w:t>BERT</w:t>
             </w:r>
@@ -1079,6 +1421,9 @@
             <w:tcW w:w="1521" w:type="dxa"/>
           </w:tcPr>
           <w:p>
+            <w:pPr>
+              <w:jc w:val="both"/>
+            </w:pPr>
             <w:r>
               <w:t>Yes</w:t>
             </w:r>
@@ -1089,6 +1434,9 @@
             <w:tcW w:w="1550" w:type="dxa"/>
           </w:tcPr>
           <w:p>
+            <w:pPr>
+              <w:jc w:val="both"/>
+            </w:pPr>
             <w:r>
               <w:t>Bi-directional</w:t>
             </w:r>
@@ -1099,6 +1447,9 @@
             <w:tcW w:w="1497" w:type="dxa"/>
           </w:tcPr>
           <w:p>
+            <w:pPr>
+              <w:jc w:val="both"/>
+            </w:pPr>
             <w:r>
               <w:t>Yes</w:t>
             </w:r>
@@ -1109,6 +1460,9 @@
             <w:tcW w:w="1682" w:type="dxa"/>
           </w:tcPr>
           <w:p>
+            <w:pPr>
+              <w:jc w:val="both"/>
+            </w:pPr>
             <w:r>
               <w:t>Sub-words</w:t>
             </w:r>
@@ -1118,25 +1472,39 @@
           <w:tcPr>
             <w:tcW w:w="1267" w:type="dxa"/>
           </w:tcPr>
-          <w:p/>
+          <w:p>
+            <w:pPr>
+              <w:jc w:val="both"/>
+            </w:pPr>
+          </w:p>
         </w:tc>
         <w:tc>
           <w:tcPr>
             <w:tcW w:w="1268" w:type="dxa"/>
           </w:tcPr>
-          <w:p/>
+          <w:p>
+            <w:pPr>
+              <w:jc w:val="both"/>
+            </w:pPr>
+          </w:p>
         </w:tc>
       </w:tr>
     </w:tbl>
-    <w:p/>
+    <w:p>
+      <w:pPr>
+        <w:jc w:val="both"/>
+      </w:pPr>
+    </w:p>
     <w:p>
       <w:pPr>
         <w:ind w:left="360"/>
+        <w:jc w:val="both"/>
       </w:pPr>
     </w:p>
     <w:p>
       <w:pPr>
         <w:pStyle w:val="Heading1"/>
+        <w:jc w:val="both"/>
       </w:pPr>
       <w:r>
         <w:t>References</w:t>
@@ -1149,6 +1517,7 @@
           <w:ilvl w:val="0"/>
           <w:numId w:val="5"/>
         </w:numPr>
+        <w:jc w:val="both"/>
       </w:pPr>
       <w:r>
         <w:t>Brief review of word embedding families</w:t>
@@ -1156,7 +1525,7 @@
       <w:r>
         <w:t xml:space="preserve">, Article, 23 March 2019, </w:t>
       </w:r>
-      <w:hyperlink r:id="rId9" w:history="1">
+      <w:hyperlink r:id="rId10" w:history="1">
         <w:r>
           <w:rPr>
             <w:rStyle w:val="Hyperlink"/>
@@ -1172,25 +1541,10 @@
           <w:ilvl w:val="0"/>
           <w:numId w:val="5"/>
         </w:numPr>
-      </w:pPr>
-      <w:r>
-        <w:t xml:space="preserve">Tomas </w:t>
-      </w:r>
-      <w:proofErr w:type="spellStart"/>
-      <w:r>
-        <w:t>Mikolov</w:t>
-      </w:r>
-      <w:proofErr w:type="spellEnd"/>
-      <w:r>
-        <w:t xml:space="preserve">, Kai Chen, Greg </w:t>
-      </w:r>
-      <w:proofErr w:type="spellStart"/>
-      <w:r>
-        <w:t>Corrado</w:t>
-      </w:r>
-      <w:proofErr w:type="spellEnd"/>
-      <w:r>
-        <w:t>, and Jeffrey Dean.</w:t>
+        <w:jc w:val="both"/>
+      </w:pPr>
+      <w:r>
+        <w:t>Tomas Mikolov, Kai Chen, Greg Corrado, and Jeffrey Dean.</w:t>
       </w:r>
       <w:r>
         <w:t xml:space="preserve"> 2013.</w:t>
@@ -1206,6 +1560,7 @@
           <w:ilvl w:val="0"/>
           <w:numId w:val="5"/>
         </w:numPr>
+        <w:jc w:val="both"/>
       </w:pPr>
       <w:r>
         <w:t xml:space="preserve">Jacob Devlin, Ming-Wei Chang, Kenton Lee, Kristina Toutanova. BERT: Pre-Training of Deep Bidirectional Transformers for Language Understanding, </w:t>
@@ -1225,39 +1580,16 @@
           <w:ilvl w:val="0"/>
           <w:numId w:val="5"/>
         </w:numPr>
-      </w:pPr>
-      <w:r>
-        <w:t xml:space="preserve">Alec Radford, Karthik Narasimhan, Tim </w:t>
-      </w:r>
-      <w:proofErr w:type="spellStart"/>
-      <w:r>
-        <w:t>Salimans</w:t>
-      </w:r>
-      <w:proofErr w:type="spellEnd"/>
-      <w:r>
-        <w:t xml:space="preserve">, and Ilya </w:t>
-      </w:r>
-      <w:proofErr w:type="spellStart"/>
-      <w:r>
-        <w:t>Sutskever</w:t>
-      </w:r>
-      <w:proofErr w:type="spellEnd"/>
-      <w:r>
-        <w:t>. 2018. Improving language understanding</w:t>
+        <w:jc w:val="both"/>
+      </w:pPr>
+      <w:r>
+        <w:t>Alec Radford, Karthik Narasimhan, Tim Salimans, and Ilya Sutskever. 2018. Improving language understanding</w:t>
       </w:r>
       <w:r>
         <w:t xml:space="preserve"> </w:t>
       </w:r>
       <w:r>
-        <w:t xml:space="preserve">with unsupervised learning. Technical report, </w:t>
-      </w:r>
-      <w:proofErr w:type="spellStart"/>
-      <w:r>
-        <w:t>OpenAI</w:t>
-      </w:r>
-      <w:proofErr w:type="spellEnd"/>
-      <w:r>
-        <w:t>.</w:t>
+        <w:t>with unsupervised learning. Technical report, OpenAI.</w:t>
       </w:r>
     </w:p>
     <w:p>
@@ -1267,25 +1599,10 @@
           <w:ilvl w:val="0"/>
           <w:numId w:val="5"/>
         </w:numPr>
-      </w:pPr>
-      <w:r>
-        <w:t xml:space="preserve">Matthew Peters, Mark Neumann, Mohit </w:t>
-      </w:r>
-      <w:proofErr w:type="spellStart"/>
-      <w:r>
-        <w:t>Iyyer</w:t>
-      </w:r>
-      <w:proofErr w:type="spellEnd"/>
-      <w:r>
-        <w:t xml:space="preserve">, Matt Gardner, Christopher Clark, Kenton Lee, Luke </w:t>
-      </w:r>
-      <w:proofErr w:type="spellStart"/>
-      <w:r>
-        <w:t>Settlemoyer</w:t>
-      </w:r>
-      <w:proofErr w:type="spellEnd"/>
-      <w:r>
-        <w:t xml:space="preserve">. 2018. Deep Contextualized Word Representations, </w:t>
+        <w:jc w:val="both"/>
+      </w:pPr>
+      <w:r>
+        <w:t xml:space="preserve">Matthew Peters, Mark Neumann, Mohit Iyyer, Matt Gardner, Christopher Clark, Kenton Lee, Luke Settlemoyer. 2018. Deep Contextualized Word Representations, </w:t>
       </w:r>
       <w:r>
         <w:rPr>
@@ -1302,6 +1619,7 @@
           <w:ilvl w:val="0"/>
           <w:numId w:val="5"/>
         </w:numPr>
+        <w:jc w:val="both"/>
       </w:pPr>
       <w:r>
         <w:t>Anirudh</w:t>
@@ -1318,7 +1636,7 @@
       <w:r>
         <w:t xml:space="preserve">, </w:t>
       </w:r>
-      <w:hyperlink r:id="rId10" w:history="1">
+      <w:hyperlink r:id="rId11" w:history="1">
         <w:r>
           <w:rPr>
             <w:rStyle w:val="Hyperlink"/>
@@ -1340,24 +1658,12 @@
           <w:ilvl w:val="0"/>
           <w:numId w:val="5"/>
         </w:numPr>
-      </w:pPr>
-      <w:proofErr w:type="spellStart"/>
-      <w:r>
-        <w:t>Mohid</w:t>
-      </w:r>
-      <w:proofErr w:type="spellEnd"/>
-      <w:r>
-        <w:t xml:space="preserve"> Sanad </w:t>
-      </w:r>
-      <w:proofErr w:type="spellStart"/>
-      <w:r>
-        <w:t>Zaki</w:t>
-      </w:r>
-      <w:proofErr w:type="spellEnd"/>
-      <w:r>
-        <w:t xml:space="preserve"> Rizvi. 2019. </w:t>
-      </w:r>
-      <w:hyperlink r:id="rId11" w:history="1">
+        <w:jc w:val="both"/>
+      </w:pPr>
+      <w:r>
+        <w:t xml:space="preserve">Mohid Sanad Zaki Rizvi. 2019. </w:t>
+      </w:r>
+      <w:hyperlink r:id="rId12" w:history="1">
         <w:r>
           <w:rPr>
             <w:rStyle w:val="Hyperlink"/>
@@ -1376,25 +1682,10 @@
           <w:ilvl w:val="0"/>
           <w:numId w:val="5"/>
         </w:numPr>
-      </w:pPr>
-      <w:r>
-        <w:t xml:space="preserve">T. </w:t>
-      </w:r>
-      <w:proofErr w:type="spellStart"/>
-      <w:r>
-        <w:t>Mikolov</w:t>
-      </w:r>
-      <w:proofErr w:type="spellEnd"/>
-      <w:r>
-        <w:t xml:space="preserve">, W.T. </w:t>
-      </w:r>
-      <w:proofErr w:type="spellStart"/>
-      <w:r>
-        <w:t>Yih</w:t>
-      </w:r>
-      <w:proofErr w:type="spellEnd"/>
-      <w:r>
-        <w:t>, G. Zweig. Linguistic Regularities in Continuous Space Word Representations. NAACL HLT 2013</w:t>
+        <w:jc w:val="both"/>
+      </w:pPr>
+      <w:r>
+        <w:t>T. Mikolov, W.T. Yih, G. Zweig. Linguistic Regularities in Continuous Space Word Representations. NAACL HLT 2013</w:t>
       </w:r>
     </w:p>
     <w:sectPr>
@@ -1523,6 +1814,92 @@
     </w:lvl>
   </w:abstractNum>
   <w:abstractNum w:abstractNumId="1" w15:restartNumberingAfterBreak="0">
+    <w:nsid w:val="0B7A784F"/>
+    <w:multiLevelType w:val="hybridMultilevel"/>
+    <w:tmpl w:val="90F6BECE"/>
+    <w:lvl w:ilvl="0" w:tplc="1809000F">
+      <w:start w:val="1"/>
+      <w:numFmt w:val="decimal"/>
+      <w:lvlText w:val="%1."/>
+      <w:lvlJc w:val="left"/>
+      <w:pPr>
+        <w:ind w:left="720" w:hanging="360"/>
+      </w:pPr>
+    </w:lvl>
+    <w:lvl w:ilvl="1" w:tplc="18090019" w:tentative="1">
+      <w:start w:val="1"/>
+      <w:numFmt w:val="lowerLetter"/>
+      <w:lvlText w:val="%2."/>
+      <w:lvlJc w:val="left"/>
+      <w:pPr>
+        <w:ind w:left="1440" w:hanging="360"/>
+      </w:pPr>
+    </w:lvl>
+    <w:lvl w:ilvl="2" w:tplc="1809001B" w:tentative="1">
+      <w:start w:val="1"/>
+      <w:numFmt w:val="lowerRoman"/>
+      <w:lvlText w:val="%3."/>
+      <w:lvlJc w:val="right"/>
+      <w:pPr>
+        <w:ind w:left="2160" w:hanging="180"/>
+      </w:pPr>
+    </w:lvl>
+    <w:lvl w:ilvl="3" w:tplc="1809000F" w:tentative="1">
+      <w:start w:val="1"/>
+      <w:numFmt w:val="decimal"/>
+      <w:lvlText w:val="%4."/>
+      <w:lvlJc w:val="left"/>
+      <w:pPr>
+        <w:ind w:left="2880" w:hanging="360"/>
+      </w:pPr>
+    </w:lvl>
+    <w:lvl w:ilvl="4" w:tplc="18090019" w:tentative="1">
+      <w:start w:val="1"/>
+      <w:numFmt w:val="lowerLetter"/>
+      <w:lvlText w:val="%5."/>
+      <w:lvlJc w:val="left"/>
+      <w:pPr>
+        <w:ind w:left="3600" w:hanging="360"/>
+      </w:pPr>
+    </w:lvl>
+    <w:lvl w:ilvl="5" w:tplc="1809001B" w:tentative="1">
+      <w:start w:val="1"/>
+      <w:numFmt w:val="lowerRoman"/>
+      <w:lvlText w:val="%6."/>
+      <w:lvlJc w:val="right"/>
+      <w:pPr>
+        <w:ind w:left="4320" w:hanging="180"/>
+      </w:pPr>
+    </w:lvl>
+    <w:lvl w:ilvl="6" w:tplc="1809000F" w:tentative="1">
+      <w:start w:val="1"/>
+      <w:numFmt w:val="decimal"/>
+      <w:lvlText w:val="%7."/>
+      <w:lvlJc w:val="left"/>
+      <w:pPr>
+        <w:ind w:left="5040" w:hanging="360"/>
+      </w:pPr>
+    </w:lvl>
+    <w:lvl w:ilvl="7" w:tplc="18090019" w:tentative="1">
+      <w:start w:val="1"/>
+      <w:numFmt w:val="lowerLetter"/>
+      <w:lvlText w:val="%8."/>
+      <w:lvlJc w:val="left"/>
+      <w:pPr>
+        <w:ind w:left="5760" w:hanging="360"/>
+      </w:pPr>
+    </w:lvl>
+    <w:lvl w:ilvl="8" w:tplc="1809001B" w:tentative="1">
+      <w:start w:val="1"/>
+      <w:numFmt w:val="lowerRoman"/>
+      <w:lvlText w:val="%9."/>
+      <w:lvlJc w:val="right"/>
+      <w:pPr>
+        <w:ind w:left="6480" w:hanging="180"/>
+      </w:pPr>
+    </w:lvl>
+  </w:abstractNum>
+  <w:abstractNum w:abstractNumId="2" w15:restartNumberingAfterBreak="0">
     <w:nsid w:val="10AF2BDD"/>
     <w:multiLevelType w:val="hybridMultilevel"/>
     <w:tmpl w:val="EDC07268"/>
@@ -1635,7 +2012,7 @@
       </w:rPr>
     </w:lvl>
   </w:abstractNum>
-  <w:abstractNum w:abstractNumId="2" w15:restartNumberingAfterBreak="0">
+  <w:abstractNum w:abstractNumId="3" w15:restartNumberingAfterBreak="0">
     <w:nsid w:val="14104B99"/>
     <w:multiLevelType w:val="hybridMultilevel"/>
     <w:tmpl w:val="07E2D514"/>
@@ -1748,7 +2125,7 @@
       </w:rPr>
     </w:lvl>
   </w:abstractNum>
-  <w:abstractNum w:abstractNumId="3" w15:restartNumberingAfterBreak="0">
+  <w:abstractNum w:abstractNumId="4" w15:restartNumberingAfterBreak="0">
     <w:nsid w:val="32907289"/>
     <w:multiLevelType w:val="hybridMultilevel"/>
     <w:tmpl w:val="6A92D104"/>
@@ -1834,7 +2211,7 @@
       </w:pPr>
     </w:lvl>
   </w:abstractNum>
-  <w:abstractNum w:abstractNumId="4" w15:restartNumberingAfterBreak="0">
+  <w:abstractNum w:abstractNumId="5" w15:restartNumberingAfterBreak="0">
     <w:nsid w:val="33E16F43"/>
     <w:multiLevelType w:val="hybridMultilevel"/>
     <w:tmpl w:val="77D80B46"/>
@@ -1948,19 +2325,22 @@
     </w:lvl>
   </w:abstractNum>
   <w:num w:numId="1">
-    <w:abstractNumId w:val="1"/>
+    <w:abstractNumId w:val="2"/>
   </w:num>
   <w:num w:numId="2">
     <w:abstractNumId w:val="0"/>
   </w:num>
   <w:num w:numId="3">
-    <w:abstractNumId w:val="2"/>
+    <w:abstractNumId w:val="3"/>
   </w:num>
   <w:num w:numId="4">
+    <w:abstractNumId w:val="5"/>
+  </w:num>
+  <w:num w:numId="5">
     <w:abstractNumId w:val="4"/>
   </w:num>
-  <w:num w:numId="5">
-    <w:abstractNumId w:val="3"/>
+  <w:num w:numId="6">
+    <w:abstractNumId w:val="1"/>
   </w:num>
 </w:numbering>
 </file>

</xml_diff>